<commit_message>
Updated Test-Plan and Sprint.md
</commit_message>
<xml_diff>
--- a/static/assets/TestPlan.docx
+++ b/static/assets/TestPlan.docx
@@ -463,6 +463,98 @@
         </w:rPr>
         <w:t xml:space="preserve">schedule stored in the database is what was outputted by the scheduler. </w:t>
       </w:r>
+    </w:p>
+    <w:p>
+      <w:pPr>
+        <w:spacing w:line="240" w:lineRule="auto"/>
+        <w:rPr>
+          <w:rFonts w:ascii="Times New Roman" w:hAnsi="Times New Roman" w:cs="Times New Roman"/>
+          <w:b/>
+          <w:sz w:val="24"/>
+          <w:szCs w:val="24"/>
+        </w:rPr>
+      </w:pPr>
+      <w:r>
+        <w:rPr>
+          <w:rFonts w:ascii="Times New Roman" w:hAnsi="Times New Roman" w:cs="Times New Roman"/>
+          <w:b/>
+          <w:sz w:val="24"/>
+          <w:szCs w:val="24"/>
+        </w:rPr>
+        <w:t>Development Sprint 3—Cloud Apps Test Bench</w:t>
+      </w:r>
+    </w:p>
+    <w:p>
+      <w:pPr>
+        <w:spacing w:line="240" w:lineRule="auto"/>
+        <w:rPr>
+          <w:rFonts w:ascii="Times New Roman" w:hAnsi="Times New Roman" w:cs="Times New Roman"/>
+          <w:sz w:val="24"/>
+          <w:szCs w:val="24"/>
+        </w:rPr>
+      </w:pPr>
+      <w:r>
+        <w:rPr>
+          <w:rFonts w:ascii="Times New Roman" w:hAnsi="Times New Roman" w:cs="Times New Roman"/>
+          <w:sz w:val="24"/>
+          <w:szCs w:val="24"/>
+          <w:u w:val="single"/>
+        </w:rPr>
+        <w:lastRenderedPageBreak/>
+        <w:t>Test Case 1:</w:t>
+      </w:r>
+      <w:r>
+        <w:rPr>
+          <w:rFonts w:ascii="Times New Roman" w:hAnsi="Times New Roman" w:cs="Times New Roman"/>
+          <w:sz w:val="24"/>
+          <w:szCs w:val="24"/>
+        </w:rPr>
+        <w:t xml:space="preserve"> We are going to make sure that the application deploys smoothly onto Carolina Cloud Apps. In order to test this, we will have several users log onto Cloud Apps to ensure that they are able to access the application. </w:t>
+      </w:r>
+      <w:r>
+        <w:rPr>
+          <w:rFonts w:ascii="Times New Roman" w:hAnsi="Times New Roman" w:cs="Times New Roman"/>
+          <w:sz w:val="24"/>
+          <w:szCs w:val="24"/>
+        </w:rPr>
+        <w:t>We will make sure that these users are a</w:t>
+      </w:r>
+      <w:r>
+        <w:rPr>
+          <w:rFonts w:ascii="Times New Roman" w:hAnsi="Times New Roman" w:cs="Times New Roman"/>
+          <w:sz w:val="24"/>
+          <w:szCs w:val="24"/>
+        </w:rPr>
+        <w:t xml:space="preserve">ble to select their availability and that this gets passed to the database. This should then get passed into the scheduling engine and the engine should handle scheduling all of the employees and then return the schedule to the application </w:t>
+      </w:r>
+      <w:r>
+        <w:rPr>
+          <w:rFonts w:ascii="Times New Roman" w:hAnsi="Times New Roman" w:cs="Times New Roman"/>
+          <w:sz w:val="24"/>
+          <w:szCs w:val="24"/>
+        </w:rPr>
+        <w:t>(the</w:t>
+      </w:r>
+      <w:r>
+        <w:rPr>
+          <w:rFonts w:ascii="Times New Roman" w:hAnsi="Times New Roman" w:cs="Times New Roman"/>
+          <w:sz w:val="24"/>
+          <w:szCs w:val="24"/>
+        </w:rPr>
+        <w:t xml:space="preserve"> schedules will not be displayed yet).</w:t>
+      </w:r>
+    </w:p>
+    <w:p>
+      <w:pPr>
+        <w:spacing w:line="240" w:lineRule="auto"/>
+        <w:rPr>
+          <w:rFonts w:ascii="Times New Roman" w:hAnsi="Times New Roman" w:cs="Times New Roman"/>
+          <w:sz w:val="24"/>
+          <w:szCs w:val="24"/>
+        </w:rPr>
+      </w:pPr>
+      <w:bookmarkStart w:id="0" w:name="_GoBack"/>
+      <w:bookmarkEnd w:id="0"/>
     </w:p>
     <w:p>
       <w:pPr>
@@ -584,21 +676,6 @@
           <w:t>https://github.com/WritingCenterScheduler/Engine/tree/database/tests</w:t>
         </w:r>
       </w:hyperlink>
-    </w:p>
-    <w:p>
-      <w:pPr>
-        <w:spacing w:line="240" w:lineRule="auto"/>
-        <w:rPr>
-          <w:rStyle w:val="Hyperlink"/>
-          <w:rFonts w:ascii="Times New Roman" w:hAnsi="Times New Roman" w:cs="Times New Roman"/>
-          <w:color w:val="auto"/>
-          <w:sz w:val="24"/>
-          <w:szCs w:val="24"/>
-          <w:u w:val="none"/>
-        </w:rPr>
-      </w:pPr>
-      <w:bookmarkStart w:id="0" w:name="_GoBack"/>
-      <w:bookmarkEnd w:id="0"/>
     </w:p>
     <w:p>
       <w:pPr>

</xml_diff>